<commit_message>
Preparations 4 tutorial tomorrow
</commit_message>
<xml_diff>
--- a/Documents/Uni/Programming/Machine Learning Tutorium/github Ordner/Exercises/5A/Exercise 5.docx
+++ b/Documents/Uni/Programming/Machine Learning Tutorium/github Ordner/Exercises/5A/Exercise 5.docx
@@ -7231,6 +7231,8 @@
           </m:d>
         </m:oMath>
       </m:oMathPara>
+      <w:bookmarkStart w:id="0" w:name="_GoBack"/>
+      <w:bookmarkEnd w:id="0"/>
     </w:p>
     <w:p>
       <w:pPr>
@@ -7687,6 +7689,15 @@
                     </m:sSub>
                   </m:den>
                 </m:f>
+                <m:r>
+                  <m:rPr>
+                    <m:sty m:val="bi"/>
+                  </m:rPr>
+                  <w:rPr>
+                    <w:rFonts w:ascii="Cambria Math" w:hAnsi="Cambria Math"/>
+                  </w:rPr>
+                  <m:t>+</m:t>
+                </m:r>
                 <m:r>
                   <m:rPr>
                     <m:sty m:val="bi"/>
@@ -8048,6 +8059,15 @@
                     </m:sSub>
                   </m:den>
                 </m:f>
+                <m:r>
+                  <m:rPr>
+                    <m:sty m:val="bi"/>
+                  </m:rPr>
+                  <w:rPr>
+                    <w:rFonts w:ascii="Cambria Math" w:hAnsi="Cambria Math"/>
+                  </w:rPr>
+                  <m:t>+</m:t>
+                </m:r>
                 <m:r>
                   <m:rPr>
                     <m:sty m:val="bi"/>
@@ -8644,6 +8664,15 @@
                           <w:rPr>
                             <w:rFonts w:ascii="Cambria Math" w:hAnsi="Cambria Math"/>
                           </w:rPr>
+                          <m:t>+</m:t>
+                        </m:r>
+                        <m:r>
+                          <m:rPr>
+                            <m:sty m:val="bi"/>
+                          </m:rPr>
+                          <w:rPr>
+                            <w:rFonts w:ascii="Cambria Math" w:hAnsi="Cambria Math"/>
+                          </w:rPr>
                           <m:t>ϕ</m:t>
                         </m:r>
                         <m:sSup>
@@ -8862,52 +8891,6 @@
                   </w:rPr>
                   <m:t>-</m:t>
                 </m:r>
-                <m:f>
-                  <m:fPr>
-                    <m:ctrlPr>
-                      <w:rPr>
-                        <w:rFonts w:ascii="Cambria Math" w:hAnsi="Cambria Math"/>
-                        <w:i/>
-                      </w:rPr>
-                    </m:ctrlPr>
-                  </m:fPr>
-                  <m:num>
-                    <m:r>
-                      <w:rPr>
-                        <w:rFonts w:ascii="Cambria Math" w:hAnsi="Cambria Math"/>
-                      </w:rPr>
-                      <m:t>1</m:t>
-                    </m:r>
-                  </m:num>
-                  <m:den>
-                    <m:sSub>
-                      <m:sSubPr>
-                        <m:ctrlPr>
-                          <w:rPr>
-                            <w:rFonts w:ascii="Cambria Math" w:hAnsi="Cambria Math"/>
-                            <w:i/>
-                          </w:rPr>
-                        </m:ctrlPr>
-                      </m:sSubPr>
-                      <m:e>
-                        <m:r>
-                          <w:rPr>
-                            <w:rFonts w:ascii="Cambria Math" w:hAnsi="Cambria Math"/>
-                          </w:rPr>
-                          <m:t>r</m:t>
-                        </m:r>
-                      </m:e>
-                      <m:sub>
-                        <m:r>
-                          <w:rPr>
-                            <w:rFonts w:ascii="Cambria Math" w:hAnsi="Cambria Math"/>
-                          </w:rPr>
-                          <m:t>e</m:t>
-                        </m:r>
-                      </m:sub>
-                    </m:sSub>
-                  </m:den>
-                </m:f>
                 <m:r>
                   <m:rPr>
                     <m:sty m:val="bi"/>
@@ -9846,7 +9829,21 @@
         <w:rPr>
           <w:rFonts w:eastAsiaTheme="minorEastAsia"/>
         </w:rPr>
-        <w:t xml:space="preserve">is at least positive semidefinite (for why, look up the properties of positive semidefinite matrices, especially in regard to </w:t>
+        <w:t xml:space="preserve">is at least positive semidefinite (for why, look up the properties of positive semidefinite matrices, especially </w:t>
+      </w:r>
+      <w:proofErr w:type="gramStart"/>
+      <w:r>
+        <w:rPr>
+          <w:rFonts w:eastAsiaTheme="minorEastAsia"/>
+        </w:rPr>
+        <w:t>in regard to</w:t>
+      </w:r>
+      <w:proofErr w:type="gramEnd"/>
+      <w:r>
+        <w:rPr>
+          <w:rFonts w:eastAsiaTheme="minorEastAsia"/>
+        </w:rPr>
+        <w:t xml:space="preserve"> </w:t>
       </w:r>
       <m:oMath>
         <m:sSub>
@@ -10021,8 +10018,6 @@
             <w:r>
               <w:t>4A-3.</w:t>
             </w:r>
-            <w:bookmarkStart w:id="0" w:name="_GoBack"/>
-            <w:bookmarkEnd w:id="0"/>
           </w:p>
           <w:p>
             <w:pPr>
@@ -10093,24 +10088,14 @@
       <w:r>
         <w:t xml:space="preserve">Figure </w:t>
       </w:r>
-      <w:r>
-        <w:fldChar w:fldCharType="begin"/>
-      </w:r>
-      <w:r>
-        <w:instrText xml:space="preserve"> SEQ Figure \* ARABIC </w:instrText>
-      </w:r>
-      <w:r>
-        <w:fldChar w:fldCharType="separate"/>
-      </w:r>
-      <w:r>
-        <w:rPr>
-          <w:noProof/>
-        </w:rPr>
-        <w:t>1</w:t>
-      </w:r>
-      <w:r>
-        <w:fldChar w:fldCharType="end"/>
-      </w:r>
+      <w:fldSimple w:instr=" SEQ Figure \* ARABIC ">
+        <w:r>
+          <w:rPr>
+            <w:noProof/>
+          </w:rPr>
+          <w:t>1</w:t>
+        </w:r>
+      </w:fldSimple>
       <w:r>
         <w:t xml:space="preserve"> Replication of Bishop’s Figure 3.7 in Python. The Likelihood is of a single data point</w:t>
       </w:r>
@@ -11371,7 +11356,7 @@
 </file>
 
 <file path=customXml/itemProps1.xml><?xml version="1.0" encoding="utf-8"?>
-<ds:datastoreItem xmlns:ds="http://schemas.openxmlformats.org/officeDocument/2006/customXml" ds:itemID="{D713921C-7948-4202-A771-F85046266DE0}">
+<ds:datastoreItem xmlns:ds="http://schemas.openxmlformats.org/officeDocument/2006/customXml" ds:itemID="{9C77AB65-E81F-4972-B168-66B4FB1C7A4B}">
   <ds:schemaRefs>
     <ds:schemaRef ds:uri="http://schemas.openxmlformats.org/officeDocument/2006/bibliography"/>
   </ds:schemaRefs>

</xml_diff>